<commit_message>
Interlinking with proper keywords
Interlinking with proper keywords
</commit_message>
<xml_diff>
--- a/On Page SEO.docx
+++ b/On Page SEO.docx
@@ -47,27 +47,7 @@
           <w:szCs w:val="24"/>
           <w:shd w:val="clear" w:color="auto" w:fill="FFFFFF"/>
         </w:rPr>
-        <w:t xml:space="preserve">(also called on-site SEO) is the practice of optimizing web pages to rank higher in search engines. It includes optimizations to visible content and the HTML source code. Why is on-page SEO important? Google looks at your </w:t>
-      </w:r>
-      <w:proofErr w:type="gramStart"/>
-      <w:r>
-        <w:rPr>
-          <w:rFonts w:cstheme="minorHAnsi"/>
-          <w:sz w:val="24"/>
-          <w:szCs w:val="24"/>
-          <w:shd w:val="clear" w:color="auto" w:fill="FFFFFF"/>
-        </w:rPr>
-        <w:t>page’s</w:t>
-      </w:r>
-      <w:proofErr w:type="gramEnd"/>
-      <w:r>
-        <w:rPr>
-          <w:rFonts w:cstheme="minorHAnsi"/>
-          <w:sz w:val="24"/>
-          <w:szCs w:val="24"/>
-          <w:shd w:val="clear" w:color="auto" w:fill="FFFFFF"/>
-        </w:rPr>
-        <w:t xml:space="preserve"> content to determine whether it’s a relevant result for the search query.</w:t>
+        <w:t>(also called on-site SEO) is the practice of optimizing web pages to rank higher in search engines. It includes optimizations to visible content and the HTML source code. Why is on-page SEO important? Google looks at your page’s content to determine whether it’s a relevant result for the search query.</w:t>
       </w:r>
     </w:p>
     <w:p>
@@ -92,9 +72,8 @@
           <w:sz w:val="28"/>
           <w:szCs w:val="24"/>
         </w:rPr>
-        <w:t xml:space="preserve">What is on page </w:t>
-      </w:r>
-      <w:proofErr w:type="gramStart"/>
+        <w:t>What is on page SEO</w:t>
+      </w:r>
       <w:r>
         <w:rPr>
           <w:rFonts w:eastAsia="Times New Roman" w:cstheme="minorHAnsi"/>
@@ -104,20 +83,8 @@
           <w:sz w:val="28"/>
           <w:szCs w:val="24"/>
         </w:rPr>
-        <w:t>SEO</w:t>
-      </w:r>
-      <w:r>
-        <w:rPr>
-          <w:rFonts w:eastAsia="Times New Roman" w:cstheme="minorHAnsi"/>
-          <w:b/>
-          <w:bCs/>
-          <w:spacing w:val="-7"/>
-          <w:sz w:val="28"/>
-          <w:szCs w:val="24"/>
-        </w:rPr>
         <w:t>:</w:t>
       </w:r>
-      <w:proofErr w:type="gramEnd"/>
     </w:p>
     <w:p>
       <w:pPr>
@@ -620,16 +587,8 @@
         <w:rPr>
           <w:rFonts w:asciiTheme="minorHAnsi" w:hAnsiTheme="minorHAnsi" w:cstheme="minorHAnsi"/>
         </w:rPr>
-        <w:t xml:space="preserve">Before you go for ‘content is the king’, you should know that it is the keywords that make content the king. Thorough research on keywords should be made before you start writing your content. Google is behaving smarter than before regarding keywords. Use your targeted keywords throughout the content but don’t overdo it. Keyword stuffing is a BIG NO in SEO. </w:t>
-      </w:r>
-      <w:proofErr w:type="gramStart"/>
-      <w:r>
-        <w:rPr>
-          <w:rFonts w:asciiTheme="minorHAnsi" w:hAnsiTheme="minorHAnsi" w:cstheme="minorHAnsi"/>
-        </w:rPr>
-        <w:t>Now Google can catch the synonyms as well and tries to show the best results when someone ask for the same.</w:t>
-      </w:r>
-      <w:proofErr w:type="gramEnd"/>
+        <w:t>Before you go for ‘content is the king’, you should know that it is the keywords that make content the king. Thorough research on keywords should be made before you start writing your content. Google is behaving smarter than before regarding keywords. Use your targeted keywords throughout the content but don’t overdo it. Keyword stuffing is a BIG NO in SEO. Now Google can catch the synonyms as well and tries to show the best results when someone ask for the same.</w:t>
+      </w:r>
     </w:p>
     <w:p>
       <w:pPr>
@@ -645,23 +604,7 @@
         <w:rPr>
           <w:rFonts w:asciiTheme="minorHAnsi" w:hAnsiTheme="minorHAnsi" w:cstheme="minorHAnsi"/>
         </w:rPr>
-        <w:t xml:space="preserve">Try to use your keywords in the title, </w:t>
-      </w:r>
-      <w:proofErr w:type="spellStart"/>
-      <w:proofErr w:type="gramStart"/>
-      <w:r>
-        <w:rPr>
-          <w:rFonts w:asciiTheme="minorHAnsi" w:hAnsiTheme="minorHAnsi" w:cstheme="minorHAnsi"/>
-        </w:rPr>
-        <w:t>url</w:t>
-      </w:r>
-      <w:proofErr w:type="spellEnd"/>
-      <w:proofErr w:type="gramEnd"/>
-      <w:r>
-        <w:rPr>
-          <w:rFonts w:asciiTheme="minorHAnsi" w:hAnsiTheme="minorHAnsi" w:cstheme="minorHAnsi"/>
-        </w:rPr>
-        <w:t xml:space="preserve"> and meta description. It is good if you can use the primary keyword once in the first paragraph of your content. For the best keywords optimization you can use </w:t>
+        <w:t>Try to use your keywords in the title, url and meta description. It is good if you can use the primary keyword once in the first paragraph of your content. For the best keywords optimization you can use </w:t>
       </w:r>
       <w:hyperlink r:id="rId6" w:tgtFrame="_blank" w:history="1">
         <w:r>
@@ -1244,64 +1187,20 @@
           <w:rFonts w:asciiTheme="minorHAnsi" w:hAnsiTheme="minorHAnsi" w:cstheme="minorHAnsi"/>
           <w:color w:val="000000"/>
         </w:rPr>
-        <w:t> </w:t>
-      </w:r>
-      <w:proofErr w:type="gramStart"/>
-      <w:r>
-        <w:rPr>
-          <w:rFonts w:asciiTheme="minorHAnsi" w:hAnsiTheme="minorHAnsi" w:cstheme="minorHAnsi"/>
-          <w:color w:val="000000"/>
-        </w:rPr>
-        <w:t>Here</w:t>
-      </w:r>
-      <w:proofErr w:type="gramEnd"/>
-      <w:r>
-        <w:rPr>
-          <w:rFonts w:asciiTheme="minorHAnsi" w:hAnsiTheme="minorHAnsi" w:cstheme="minorHAnsi"/>
-          <w:color w:val="000000"/>
-        </w:rPr>
-        <w:t xml:space="preserve"> ‘increase website traffic’ is the anchor text that links you to one of ‘Tend To Read’s blogs. Anchor text is an important factor in SEO as it helps your website with </w:t>
-      </w:r>
-      <w:proofErr w:type="spellStart"/>
-      <w:r>
-        <w:rPr>
-          <w:rFonts w:asciiTheme="minorHAnsi" w:hAnsiTheme="minorHAnsi" w:cstheme="minorHAnsi"/>
-          <w:color w:val="000000"/>
-        </w:rPr>
-        <w:fldChar w:fldCharType="begin"/>
-      </w:r>
-      <w:r>
-        <w:rPr>
-          <w:rFonts w:asciiTheme="minorHAnsi" w:hAnsiTheme="minorHAnsi" w:cstheme="minorHAnsi"/>
-          <w:color w:val="000000"/>
-        </w:rPr>
-        <w:instrText xml:space="preserve"> HYPERLINK "https://www.tendtoread.com/create-backlinks-manually-for-website/" </w:instrText>
-      </w:r>
-      <w:r>
-        <w:rPr>
-          <w:rFonts w:asciiTheme="minorHAnsi" w:hAnsiTheme="minorHAnsi" w:cstheme="minorHAnsi"/>
-          <w:color w:val="000000"/>
-        </w:rPr>
-        <w:fldChar w:fldCharType="separate"/>
-      </w:r>
-      <w:r>
-        <w:rPr>
-          <w:rStyle w:val="Hyperlink"/>
-          <w:rFonts w:asciiTheme="minorHAnsi" w:hAnsiTheme="minorHAnsi" w:cstheme="minorHAnsi"/>
-          <w:color w:val="0287D5"/>
-          <w:u w:val="none"/>
-          <w:bdr w:val="none" w:sz="0" w:space="0" w:color="auto" w:frame="1"/>
-        </w:rPr>
-        <w:t>backlinks</w:t>
-      </w:r>
-      <w:proofErr w:type="spellEnd"/>
-      <w:r>
-        <w:rPr>
-          <w:rFonts w:asciiTheme="minorHAnsi" w:hAnsiTheme="minorHAnsi" w:cstheme="minorHAnsi"/>
-          <w:color w:val="000000"/>
-        </w:rPr>
-        <w:fldChar w:fldCharType="end"/>
-      </w:r>
+        <w:t> Here ‘increase website traffic’ is the anchor text that links you to one of ‘Tend To Read’s blogs. Anchor text is an important factor in SEO as it helps your website with </w:t>
+      </w:r>
+      <w:hyperlink r:id="rId9" w:history="1">
+        <w:r>
+          <w:rPr>
+            <w:rStyle w:val="Hyperlink"/>
+            <w:rFonts w:asciiTheme="minorHAnsi" w:hAnsiTheme="minorHAnsi" w:cstheme="minorHAnsi"/>
+            <w:color w:val="0287D5"/>
+            <w:u w:val="none"/>
+            <w:bdr w:val="none" w:sz="0" w:space="0" w:color="auto" w:frame="1"/>
+          </w:rPr>
+          <w:t>backlinks</w:t>
+        </w:r>
+      </w:hyperlink>
       <w:r>
         <w:rPr>
           <w:rFonts w:asciiTheme="minorHAnsi" w:hAnsiTheme="minorHAnsi" w:cstheme="minorHAnsi"/>
@@ -1459,6 +1358,95 @@
           <w:t>Keep the anchor text natural. Do not overdo by putting brand name keywords many times.</w:t>
         </w:r>
       </w:ins>
+    </w:p>
+    <w:p>
+      <w:pPr>
+        <w:shd w:val="clear" w:color="auto" w:fill="FFFFFF"/>
+        <w:spacing w:after="0" w:line="240" w:lineRule="auto"/>
+        <w:textAlignment w:val="baseline"/>
+        <w:rPr>
+          <w:rFonts w:cstheme="minorHAnsi"/>
+          <w:sz w:val="36"/>
+          <w:szCs w:val="24"/>
+        </w:rPr>
+      </w:pPr>
+    </w:p>
+    <w:p>
+      <w:pPr>
+        <w:pStyle w:val="Heading3"/>
+        <w:shd w:val="clear" w:color="auto" w:fill="FFFFFF"/>
+        <w:spacing w:before="0" w:line="312" w:lineRule="atLeast"/>
+        <w:textAlignment w:val="baseline"/>
+        <w:rPr>
+          <w:rFonts w:asciiTheme="minorHAnsi" w:hAnsiTheme="minorHAnsi" w:cstheme="minorHAnsi"/>
+          <w:color w:val="auto"/>
+          <w:spacing w:val="-5"/>
+          <w:sz w:val="24"/>
+          <w:szCs w:val="24"/>
+        </w:rPr>
+      </w:pPr>
+      <w:r>
+        <w:rPr>
+          <w:rStyle w:val="Strong"/>
+          <w:rFonts w:asciiTheme="minorHAnsi" w:hAnsiTheme="minorHAnsi" w:cstheme="minorHAnsi"/>
+          <w:b/>
+          <w:bCs/>
+          <w:color w:val="auto"/>
+          <w:spacing w:val="-5"/>
+          <w:sz w:val="24"/>
+          <w:szCs w:val="24"/>
+          <w:bdr w:val="none" w:sz="0" w:space="0" w:color="auto" w:frame="1"/>
+        </w:rPr>
+        <w:t>Interlinking with proper keywords</w:t>
+      </w:r>
+      <w:r>
+        <w:rPr>
+          <w:rStyle w:val="Strong"/>
+          <w:rFonts w:asciiTheme="minorHAnsi" w:hAnsiTheme="minorHAnsi" w:cstheme="minorHAnsi"/>
+          <w:b/>
+          <w:bCs/>
+          <w:color w:val="auto"/>
+          <w:spacing w:val="-5"/>
+          <w:sz w:val="24"/>
+          <w:szCs w:val="24"/>
+          <w:bdr w:val="none" w:sz="0" w:space="0" w:color="auto" w:frame="1"/>
+        </w:rPr>
+        <w:t>:</w:t>
+      </w:r>
+    </w:p>
+    <w:p>
+      <w:pPr>
+        <w:pStyle w:val="NormalWeb"/>
+        <w:shd w:val="clear" w:color="auto" w:fill="FFFFFF"/>
+        <w:spacing w:before="0" w:beforeAutospacing="0" w:after="240" w:afterAutospacing="0"/>
+        <w:textAlignment w:val="baseline"/>
+        <w:rPr>
+          <w:rFonts w:asciiTheme="minorHAnsi" w:hAnsiTheme="minorHAnsi" w:cstheme="minorHAnsi"/>
+        </w:rPr>
+      </w:pPr>
+      <w:r>
+        <w:rPr>
+          <w:rFonts w:asciiTheme="minorHAnsi" w:hAnsiTheme="minorHAnsi" w:cstheme="minorHAnsi"/>
+        </w:rPr>
+        <w:t>Interlinking inside your own website is a good way of link building and increasing number of clicks. It helps in enhancing the page view of your site and also helps in page ranking. It is also good for decreasing bounce rate and keeps visitors stay in your site for a longer time.</w:t>
+      </w:r>
+    </w:p>
+    <w:p>
+      <w:pPr>
+        <w:pStyle w:val="NormalWeb"/>
+        <w:shd w:val="clear" w:color="auto" w:fill="FFFFFF"/>
+        <w:spacing w:before="0" w:beforeAutospacing="0" w:after="240" w:afterAutospacing="0"/>
+        <w:textAlignment w:val="baseline"/>
+        <w:rPr>
+          <w:rFonts w:asciiTheme="minorHAnsi" w:hAnsiTheme="minorHAnsi" w:cstheme="minorHAnsi"/>
+        </w:rPr>
+      </w:pPr>
+      <w:r>
+        <w:rPr>
+          <w:rFonts w:asciiTheme="minorHAnsi" w:hAnsiTheme="minorHAnsi" w:cstheme="minorHAnsi"/>
+        </w:rPr>
+        <w:t>This is one of the best on page SEO techniques where you can link one page to another page. If you have a page which is ranking at top position at the SERP result then you can link your un-ranked page to that rank page for the best traffic which will increase the website session and reduce the bounce rate.</w:t>
+      </w:r>
     </w:p>
     <w:p>
       <w:pPr>

</xml_diff>